<commit_message>
Fix 'or', 'redirect' words
</commit_message>
<xml_diff>
--- a/docs/SubgroupB_management/domainmodel/d6 manageusers.docx
+++ b/docs/SubgroupB_management/domainmodel/d6 manageusers.docx
@@ -372,7 +372,19 @@
           </w:tcPr>
           <w:p>
             <w:r>
-              <w:t xml:space="preserve">Prepare a query that matches the actor’s request and retrieve the data from </w:t>
+              <w:t xml:space="preserve">Prepare a query that matches the actor’s request </w:t>
+            </w:r>
+            <w:r>
+              <w:rPr>
+                <w:rFonts w:hint="eastAsia"/>
+              </w:rPr>
+              <w:t>o</w:t>
+            </w:r>
+            <w:r>
+              <w:t>r</w:t>
+            </w:r>
+            <w:r>
+              <w:t xml:space="preserve"> retrieve the data from </w:t>
             </w:r>
             <w:r>
               <w:t>User</w:t>

</xml_diff>